<commit_message>
Ranul - Task 4
COMPLETED ON 06/04/2020

**User Profiling**

* Outpatients 
* Emergency Patients
* Parents
* Children
</commit_message>
<xml_diff>
--- a/Common Workspace/USER PROFILES.docx
+++ b/Common Workspace/USER PROFILES.docx
@@ -42,21 +42,21 @@
             <w:pPr>
               <w:jc w:val="center"/>
               <w:rPr>
-                <w:sz w:val="28"/>
-                <w:szCs w:val="28"/>
-              </w:rPr>
-            </w:pPr>
-            <w:r>
-              <w:rPr>
-                <w:sz w:val="28"/>
-                <w:szCs w:val="28"/>
+                <w:sz w:val="24"/>
+                <w:szCs w:val="24"/>
+              </w:rPr>
+            </w:pPr>
+            <w:r>
+              <w:rPr>
+                <w:sz w:val="24"/>
+                <w:szCs w:val="24"/>
               </w:rPr>
               <w:t>Outp</w:t>
             </w:r>
             <w:r>
               <w:rPr>
-                <w:sz w:val="28"/>
-                <w:szCs w:val="28"/>
+                <w:sz w:val="24"/>
+                <w:szCs w:val="24"/>
               </w:rPr>
               <w:t xml:space="preserve">atient </w:t>
             </w:r>
@@ -75,14 +75,14 @@
           <w:p>
             <w:pPr>
               <w:rPr>
-                <w:sz w:val="28"/>
-                <w:szCs w:val="28"/>
-              </w:rPr>
-            </w:pPr>
-            <w:r>
-              <w:rPr>
-                <w:sz w:val="28"/>
-                <w:szCs w:val="28"/>
+                <w:sz w:val="24"/>
+                <w:szCs w:val="24"/>
+              </w:rPr>
+            </w:pPr>
+            <w:r>
+              <w:rPr>
+                <w:sz w:val="24"/>
+                <w:szCs w:val="24"/>
               </w:rPr>
               <w:t>Profession</w:t>
             </w:r>
@@ -96,30 +96,37 @@
             <w:pPr>
               <w:cnfStyle w:val="000000100000" w:firstRow="0" w:lastRow="0" w:firstColumn="0" w:lastColumn="0" w:oddVBand="0" w:evenVBand="0" w:oddHBand="1" w:evenHBand="0" w:firstRowFirstColumn="0" w:firstRowLastColumn="0" w:lastRowFirstColumn="0" w:lastRowLastColumn="0"/>
               <w:rPr>
-                <w:sz w:val="28"/>
-                <w:szCs w:val="28"/>
-              </w:rPr>
-            </w:pPr>
-          </w:p>
-        </w:tc>
-      </w:tr>
-      <w:tr>
-        <w:tc>
-          <w:tcPr>
-            <w:cnfStyle w:val="001000000000" w:firstRow="0" w:lastRow="0" w:firstColumn="1" w:lastColumn="0" w:oddVBand="0" w:evenVBand="0" w:oddHBand="0" w:evenHBand="0" w:firstRowFirstColumn="0" w:firstRowLastColumn="0" w:lastRowFirstColumn="0" w:lastRowLastColumn="0"/>
-            <w:tcW w:w="4675" w:type="dxa"/>
-          </w:tcPr>
-          <w:p>
-            <w:pPr>
-              <w:rPr>
-                <w:sz w:val="28"/>
-                <w:szCs w:val="28"/>
-              </w:rPr>
-            </w:pPr>
-            <w:r>
-              <w:rPr>
-                <w:sz w:val="28"/>
-                <w:szCs w:val="28"/>
+                <w:sz w:val="24"/>
+                <w:szCs w:val="24"/>
+              </w:rPr>
+            </w:pPr>
+            <w:r>
+              <w:rPr>
+                <w:sz w:val="24"/>
+                <w:szCs w:val="24"/>
+              </w:rPr>
+              <w:t>Public and private workers, foreigners</w:t>
+            </w:r>
+          </w:p>
+        </w:tc>
+      </w:tr>
+      <w:tr>
+        <w:tc>
+          <w:tcPr>
+            <w:cnfStyle w:val="001000000000" w:firstRow="0" w:lastRow="0" w:firstColumn="1" w:lastColumn="0" w:oddVBand="0" w:evenVBand="0" w:oddHBand="0" w:evenHBand="0" w:firstRowFirstColumn="0" w:firstRowLastColumn="0" w:lastRowFirstColumn="0" w:lastRowLastColumn="0"/>
+            <w:tcW w:w="4675" w:type="dxa"/>
+          </w:tcPr>
+          <w:p>
+            <w:pPr>
+              <w:rPr>
+                <w:sz w:val="24"/>
+                <w:szCs w:val="24"/>
+              </w:rPr>
+            </w:pPr>
+            <w:r>
+              <w:rPr>
+                <w:sz w:val="24"/>
+                <w:szCs w:val="24"/>
               </w:rPr>
               <w:t>Age</w:t>
             </w:r>
@@ -133,10 +140,17 @@
             <w:pPr>
               <w:cnfStyle w:val="000000000000" w:firstRow="0" w:lastRow="0" w:firstColumn="0" w:lastColumn="0" w:oddVBand="0" w:evenVBand="0" w:oddHBand="0" w:evenHBand="0" w:firstRowFirstColumn="0" w:firstRowLastColumn="0" w:lastRowFirstColumn="0" w:lastRowLastColumn="0"/>
               <w:rPr>
-                <w:sz w:val="28"/>
-                <w:szCs w:val="28"/>
-              </w:rPr>
-            </w:pPr>
+                <w:sz w:val="24"/>
+                <w:szCs w:val="24"/>
+              </w:rPr>
+            </w:pPr>
+            <w:r>
+              <w:rPr>
+                <w:sz w:val="24"/>
+                <w:szCs w:val="24"/>
+              </w:rPr>
+              <w:t>35 – 80 years (Average: 57 years)</w:t>
+            </w:r>
           </w:p>
         </w:tc>
       </w:tr>
@@ -152,14 +166,14 @@
           <w:p>
             <w:pPr>
               <w:rPr>
-                <w:sz w:val="28"/>
-                <w:szCs w:val="28"/>
-              </w:rPr>
-            </w:pPr>
-            <w:r>
-              <w:rPr>
-                <w:sz w:val="28"/>
-                <w:szCs w:val="28"/>
+                <w:sz w:val="24"/>
+                <w:szCs w:val="24"/>
+              </w:rPr>
+            </w:pPr>
+            <w:r>
+              <w:rPr>
+                <w:sz w:val="24"/>
+                <w:szCs w:val="24"/>
               </w:rPr>
               <w:t>Gender</w:t>
             </w:r>
@@ -173,30 +187,37 @@
             <w:pPr>
               <w:cnfStyle w:val="000000100000" w:firstRow="0" w:lastRow="0" w:firstColumn="0" w:lastColumn="0" w:oddVBand="0" w:evenVBand="0" w:oddHBand="1" w:evenHBand="0" w:firstRowFirstColumn="0" w:firstRowLastColumn="0" w:lastRowFirstColumn="0" w:lastRowLastColumn="0"/>
               <w:rPr>
-                <w:sz w:val="28"/>
-                <w:szCs w:val="28"/>
-              </w:rPr>
-            </w:pPr>
-          </w:p>
-        </w:tc>
-      </w:tr>
-      <w:tr>
-        <w:tc>
-          <w:tcPr>
-            <w:cnfStyle w:val="001000000000" w:firstRow="0" w:lastRow="0" w:firstColumn="1" w:lastColumn="0" w:oddVBand="0" w:evenVBand="0" w:oddHBand="0" w:evenHBand="0" w:firstRowFirstColumn="0" w:firstRowLastColumn="0" w:lastRowFirstColumn="0" w:lastRowLastColumn="0"/>
-            <w:tcW w:w="4675" w:type="dxa"/>
-          </w:tcPr>
-          <w:p>
-            <w:pPr>
-              <w:rPr>
-                <w:sz w:val="28"/>
-                <w:szCs w:val="28"/>
-              </w:rPr>
-            </w:pPr>
-            <w:r>
-              <w:rPr>
-                <w:sz w:val="28"/>
-                <w:szCs w:val="28"/>
+                <w:sz w:val="24"/>
+                <w:szCs w:val="24"/>
+              </w:rPr>
+            </w:pPr>
+            <w:r>
+              <w:rPr>
+                <w:sz w:val="24"/>
+                <w:szCs w:val="24"/>
+              </w:rPr>
+              <w:t>Male and Female</w:t>
+            </w:r>
+          </w:p>
+        </w:tc>
+      </w:tr>
+      <w:tr>
+        <w:tc>
+          <w:tcPr>
+            <w:cnfStyle w:val="001000000000" w:firstRow="0" w:lastRow="0" w:firstColumn="1" w:lastColumn="0" w:oddVBand="0" w:evenVBand="0" w:oddHBand="0" w:evenHBand="0" w:firstRowFirstColumn="0" w:firstRowLastColumn="0" w:lastRowFirstColumn="0" w:lastRowLastColumn="0"/>
+            <w:tcW w:w="4675" w:type="dxa"/>
+          </w:tcPr>
+          <w:p>
+            <w:pPr>
+              <w:rPr>
+                <w:sz w:val="24"/>
+                <w:szCs w:val="24"/>
+              </w:rPr>
+            </w:pPr>
+            <w:r>
+              <w:rPr>
+                <w:sz w:val="24"/>
+                <w:szCs w:val="24"/>
               </w:rPr>
               <w:t>Education</w:t>
             </w:r>
@@ -210,10 +231,24 @@
             <w:pPr>
               <w:cnfStyle w:val="000000000000" w:firstRow="0" w:lastRow="0" w:firstColumn="0" w:lastColumn="0" w:oddVBand="0" w:evenVBand="0" w:oddHBand="0" w:evenHBand="0" w:firstRowFirstColumn="0" w:firstRowLastColumn="0" w:lastRowFirstColumn="0" w:lastRowLastColumn="0"/>
               <w:rPr>
-                <w:sz w:val="28"/>
-                <w:szCs w:val="28"/>
-              </w:rPr>
-            </w:pPr>
+                <w:sz w:val="24"/>
+                <w:szCs w:val="24"/>
+              </w:rPr>
+            </w:pPr>
+            <w:r>
+              <w:rPr>
+                <w:sz w:val="24"/>
+                <w:szCs w:val="24"/>
+              </w:rPr>
+              <w:t>Average visitors have General Education completed,</w:t>
+            </w:r>
+            <w:r>
+              <w:rPr>
+                <w:sz w:val="24"/>
+                <w:szCs w:val="24"/>
+              </w:rPr>
+              <w:t xml:space="preserve"> some with bachelors and doctorate level.</w:t>
+            </w:r>
           </w:p>
         </w:tc>
       </w:tr>
@@ -229,14 +264,14 @@
           <w:p>
             <w:pPr>
               <w:rPr>
-                <w:sz w:val="28"/>
-                <w:szCs w:val="28"/>
-              </w:rPr>
-            </w:pPr>
-            <w:r>
-              <w:rPr>
-                <w:sz w:val="28"/>
-                <w:szCs w:val="28"/>
+                <w:sz w:val="24"/>
+                <w:szCs w:val="24"/>
+              </w:rPr>
+            </w:pPr>
+            <w:r>
+              <w:rPr>
+                <w:sz w:val="24"/>
+                <w:szCs w:val="24"/>
               </w:rPr>
               <w:t>Location</w:t>
             </w:r>
@@ -250,30 +285,37 @@
             <w:pPr>
               <w:cnfStyle w:val="000000100000" w:firstRow="0" w:lastRow="0" w:firstColumn="0" w:lastColumn="0" w:oddVBand="0" w:evenVBand="0" w:oddHBand="1" w:evenHBand="0" w:firstRowFirstColumn="0" w:firstRowLastColumn="0" w:lastRowFirstColumn="0" w:lastRowLastColumn="0"/>
               <w:rPr>
-                <w:sz w:val="28"/>
-                <w:szCs w:val="28"/>
-              </w:rPr>
-            </w:pPr>
-          </w:p>
-        </w:tc>
-      </w:tr>
-      <w:tr>
-        <w:tc>
-          <w:tcPr>
-            <w:cnfStyle w:val="001000000000" w:firstRow="0" w:lastRow="0" w:firstColumn="1" w:lastColumn="0" w:oddVBand="0" w:evenVBand="0" w:oddHBand="0" w:evenHBand="0" w:firstRowFirstColumn="0" w:firstRowLastColumn="0" w:lastRowFirstColumn="0" w:lastRowLastColumn="0"/>
-            <w:tcW w:w="4675" w:type="dxa"/>
-          </w:tcPr>
-          <w:p>
-            <w:pPr>
-              <w:rPr>
-                <w:sz w:val="28"/>
-                <w:szCs w:val="28"/>
-              </w:rPr>
-            </w:pPr>
-            <w:r>
-              <w:rPr>
-                <w:sz w:val="28"/>
-                <w:szCs w:val="28"/>
+                <w:sz w:val="24"/>
+                <w:szCs w:val="24"/>
+              </w:rPr>
+            </w:pPr>
+            <w:r>
+              <w:rPr>
+                <w:sz w:val="24"/>
+                <w:szCs w:val="24"/>
+              </w:rPr>
+              <w:t>Anywhere from country, high number of outpatients go for Colombo for high quality treatment.</w:t>
+            </w:r>
+          </w:p>
+        </w:tc>
+      </w:tr>
+      <w:tr>
+        <w:tc>
+          <w:tcPr>
+            <w:cnfStyle w:val="001000000000" w:firstRow="0" w:lastRow="0" w:firstColumn="1" w:lastColumn="0" w:oddVBand="0" w:evenVBand="0" w:oddHBand="0" w:evenHBand="0" w:firstRowFirstColumn="0" w:firstRowLastColumn="0" w:lastRowFirstColumn="0" w:lastRowLastColumn="0"/>
+            <w:tcW w:w="4675" w:type="dxa"/>
+          </w:tcPr>
+          <w:p>
+            <w:pPr>
+              <w:rPr>
+                <w:sz w:val="24"/>
+                <w:szCs w:val="24"/>
+              </w:rPr>
+            </w:pPr>
+            <w:r>
+              <w:rPr>
+                <w:sz w:val="24"/>
+                <w:szCs w:val="24"/>
               </w:rPr>
               <w:t>Status (Family)</w:t>
             </w:r>
@@ -287,10 +329,17 @@
             <w:pPr>
               <w:cnfStyle w:val="000000000000" w:firstRow="0" w:lastRow="0" w:firstColumn="0" w:lastColumn="0" w:oddVBand="0" w:evenVBand="0" w:oddHBand="0" w:evenHBand="0" w:firstRowFirstColumn="0" w:firstRowLastColumn="0" w:lastRowFirstColumn="0" w:lastRowLastColumn="0"/>
               <w:rPr>
-                <w:sz w:val="28"/>
-                <w:szCs w:val="28"/>
-              </w:rPr>
-            </w:pPr>
+                <w:sz w:val="24"/>
+                <w:szCs w:val="24"/>
+              </w:rPr>
+            </w:pPr>
+            <w:r>
+              <w:rPr>
+                <w:sz w:val="24"/>
+                <w:szCs w:val="24"/>
+              </w:rPr>
+              <w:t>Mostly adults Married with (1 or more Children)</w:t>
+            </w:r>
           </w:p>
         </w:tc>
       </w:tr>
@@ -306,14 +355,14 @@
           <w:p>
             <w:pPr>
               <w:rPr>
-                <w:sz w:val="28"/>
-                <w:szCs w:val="28"/>
-              </w:rPr>
-            </w:pPr>
-            <w:r>
-              <w:rPr>
-                <w:sz w:val="28"/>
-                <w:szCs w:val="28"/>
+                <w:sz w:val="24"/>
+                <w:szCs w:val="24"/>
+              </w:rPr>
+            </w:pPr>
+            <w:r>
+              <w:rPr>
+                <w:sz w:val="24"/>
+                <w:szCs w:val="24"/>
               </w:rPr>
               <w:t>Experience</w:t>
             </w:r>
@@ -327,30 +376,37 @@
             <w:pPr>
               <w:cnfStyle w:val="000000100000" w:firstRow="0" w:lastRow="0" w:firstColumn="0" w:lastColumn="0" w:oddVBand="0" w:evenVBand="0" w:oddHBand="1" w:evenHBand="0" w:firstRowFirstColumn="0" w:firstRowLastColumn="0" w:lastRowFirstColumn="0" w:lastRowLastColumn="0"/>
               <w:rPr>
-                <w:sz w:val="28"/>
-                <w:szCs w:val="28"/>
-              </w:rPr>
-            </w:pPr>
-          </w:p>
-        </w:tc>
-      </w:tr>
-      <w:tr>
-        <w:tc>
-          <w:tcPr>
-            <w:cnfStyle w:val="001000000000" w:firstRow="0" w:lastRow="0" w:firstColumn="1" w:lastColumn="0" w:oddVBand="0" w:evenVBand="0" w:oddHBand="0" w:evenHBand="0" w:firstRowFirstColumn="0" w:firstRowLastColumn="0" w:lastRowFirstColumn="0" w:lastRowLastColumn="0"/>
-            <w:tcW w:w="4675" w:type="dxa"/>
-          </w:tcPr>
-          <w:p>
-            <w:pPr>
-              <w:rPr>
-                <w:sz w:val="28"/>
-                <w:szCs w:val="28"/>
-              </w:rPr>
-            </w:pPr>
-            <w:r>
-              <w:rPr>
-                <w:sz w:val="28"/>
-                <w:szCs w:val="28"/>
+                <w:sz w:val="24"/>
+                <w:szCs w:val="24"/>
+              </w:rPr>
+            </w:pPr>
+            <w:r>
+              <w:rPr>
+                <w:sz w:val="24"/>
+                <w:szCs w:val="24"/>
+              </w:rPr>
+              <w:t xml:space="preserve">5 or more years of work experience </w:t>
+            </w:r>
+          </w:p>
+        </w:tc>
+      </w:tr>
+      <w:tr>
+        <w:tc>
+          <w:tcPr>
+            <w:cnfStyle w:val="001000000000" w:firstRow="0" w:lastRow="0" w:firstColumn="1" w:lastColumn="0" w:oddVBand="0" w:evenVBand="0" w:oddHBand="0" w:evenHBand="0" w:firstRowFirstColumn="0" w:firstRowLastColumn="0" w:lastRowFirstColumn="0" w:lastRowLastColumn="0"/>
+            <w:tcW w:w="4675" w:type="dxa"/>
+          </w:tcPr>
+          <w:p>
+            <w:pPr>
+              <w:rPr>
+                <w:sz w:val="24"/>
+                <w:szCs w:val="24"/>
+              </w:rPr>
+            </w:pPr>
+            <w:r>
+              <w:rPr>
+                <w:sz w:val="24"/>
+                <w:szCs w:val="24"/>
               </w:rPr>
               <w:t xml:space="preserve">Disabilities </w:t>
             </w:r>
@@ -364,10 +420,64 @@
             <w:pPr>
               <w:cnfStyle w:val="000000000000" w:firstRow="0" w:lastRow="0" w:firstColumn="0" w:lastColumn="0" w:oddVBand="0" w:evenVBand="0" w:oddHBand="0" w:evenHBand="0" w:firstRowFirstColumn="0" w:firstRowLastColumn="0" w:lastRowFirstColumn="0" w:lastRowLastColumn="0"/>
               <w:rPr>
-                <w:sz w:val="28"/>
-                <w:szCs w:val="28"/>
-              </w:rPr>
-            </w:pPr>
+                <w:sz w:val="24"/>
+                <w:szCs w:val="24"/>
+              </w:rPr>
+            </w:pPr>
+            <w:r>
+              <w:rPr>
+                <w:sz w:val="24"/>
+                <w:szCs w:val="24"/>
+              </w:rPr>
+              <w:t xml:space="preserve">Below average visitors with disabilities </w:t>
+            </w:r>
+          </w:p>
+        </w:tc>
+      </w:tr>
+      <w:tr>
+        <w:trPr>
+          <w:cnfStyle w:val="000000100000" w:firstRow="0" w:lastRow="0" w:firstColumn="0" w:lastColumn="0" w:oddVBand="0" w:evenVBand="0" w:oddHBand="1" w:evenHBand="0" w:firstRowFirstColumn="0" w:firstRowLastColumn="0" w:lastRowFirstColumn="0" w:lastRowLastColumn="0"/>
+        </w:trPr>
+        <w:tc>
+          <w:tcPr>
+            <w:cnfStyle w:val="001000000000" w:firstRow="0" w:lastRow="0" w:firstColumn="1" w:lastColumn="0" w:oddVBand="0" w:evenVBand="0" w:oddHBand="0" w:evenHBand="0" w:firstRowFirstColumn="0" w:firstRowLastColumn="0" w:lastRowFirstColumn="0" w:lastRowLastColumn="0"/>
+            <w:tcW w:w="4675" w:type="dxa"/>
+          </w:tcPr>
+          <w:p>
+            <w:pPr>
+              <w:rPr>
+                <w:sz w:val="24"/>
+                <w:szCs w:val="24"/>
+              </w:rPr>
+            </w:pPr>
+            <w:r>
+              <w:rPr>
+                <w:sz w:val="24"/>
+                <w:szCs w:val="24"/>
+              </w:rPr>
+              <w:t>Summary</w:t>
+            </w:r>
+          </w:p>
+        </w:tc>
+        <w:tc>
+          <w:tcPr>
+            <w:tcW w:w="4675" w:type="dxa"/>
+          </w:tcPr>
+          <w:p>
+            <w:pPr>
+              <w:cnfStyle w:val="000000100000" w:firstRow="0" w:lastRow="0" w:firstColumn="0" w:lastColumn="0" w:oddVBand="0" w:evenVBand="0" w:oddHBand="1" w:evenHBand="0" w:firstRowFirstColumn="0" w:firstRowLastColumn="0" w:lastRowFirstColumn="0" w:lastRowLastColumn="0"/>
+              <w:rPr>
+                <w:sz w:val="24"/>
+                <w:szCs w:val="24"/>
+              </w:rPr>
+            </w:pPr>
+            <w:r>
+              <w:rPr>
+                <w:sz w:val="24"/>
+                <w:szCs w:val="24"/>
+              </w:rPr>
+              <w:t xml:space="preserve">Usually comes to hospital for treatment of long-term diseases such as diabetes, high blood pressure, cancer, high cholesterol patients and people with Kidney transplants. </w:t>
+            </w:r>
           </w:p>
         </w:tc>
       </w:tr>
@@ -397,23 +507,16 @@
             <w:pPr>
               <w:jc w:val="center"/>
               <w:rPr>
-                <w:sz w:val="28"/>
-                <w:szCs w:val="28"/>
-              </w:rPr>
-            </w:pPr>
-            <w:r>
-              <w:rPr>
-                <w:sz w:val="28"/>
-                <w:szCs w:val="28"/>
-              </w:rPr>
-              <w:t>Parents/Children</w:t>
-            </w:r>
-            <w:r>
-              <w:rPr>
-                <w:sz w:val="28"/>
-                <w:szCs w:val="28"/>
-              </w:rPr>
-              <w:t xml:space="preserve"> </w:t>
+                <w:sz w:val="24"/>
+                <w:szCs w:val="24"/>
+              </w:rPr>
+            </w:pPr>
+            <w:r>
+              <w:rPr>
+                <w:sz w:val="24"/>
+                <w:szCs w:val="24"/>
+              </w:rPr>
+              <w:t xml:space="preserve">Parents/Children </w:t>
             </w:r>
           </w:p>
         </w:tc>
@@ -430,14 +533,14 @@
           <w:p>
             <w:pPr>
               <w:rPr>
-                <w:sz w:val="28"/>
-                <w:szCs w:val="28"/>
-              </w:rPr>
-            </w:pPr>
-            <w:r>
-              <w:rPr>
-                <w:sz w:val="28"/>
-                <w:szCs w:val="28"/>
+                <w:sz w:val="24"/>
+                <w:szCs w:val="24"/>
+              </w:rPr>
+            </w:pPr>
+            <w:r>
+              <w:rPr>
+                <w:sz w:val="24"/>
+                <w:szCs w:val="24"/>
               </w:rPr>
               <w:t>Profession</w:t>
             </w:r>
@@ -451,30 +554,37 @@
             <w:pPr>
               <w:cnfStyle w:val="000000100000" w:firstRow="0" w:lastRow="0" w:firstColumn="0" w:lastColumn="0" w:oddVBand="0" w:evenVBand="0" w:oddHBand="1" w:evenHBand="0" w:firstRowFirstColumn="0" w:firstRowLastColumn="0" w:lastRowFirstColumn="0" w:lastRowLastColumn="0"/>
               <w:rPr>
-                <w:sz w:val="28"/>
-                <w:szCs w:val="28"/>
-              </w:rPr>
-            </w:pPr>
-          </w:p>
-        </w:tc>
-      </w:tr>
-      <w:tr>
-        <w:tc>
-          <w:tcPr>
-            <w:cnfStyle w:val="001000000000" w:firstRow="0" w:lastRow="0" w:firstColumn="1" w:lastColumn="0" w:oddVBand="0" w:evenVBand="0" w:oddHBand="0" w:evenHBand="0" w:firstRowFirstColumn="0" w:firstRowLastColumn="0" w:lastRowFirstColumn="0" w:lastRowLastColumn="0"/>
-            <w:tcW w:w="4675" w:type="dxa"/>
-          </w:tcPr>
-          <w:p>
-            <w:pPr>
-              <w:rPr>
-                <w:sz w:val="28"/>
-                <w:szCs w:val="28"/>
-              </w:rPr>
-            </w:pPr>
-            <w:r>
-              <w:rPr>
-                <w:sz w:val="28"/>
-                <w:szCs w:val="28"/>
+                <w:sz w:val="24"/>
+                <w:szCs w:val="24"/>
+              </w:rPr>
+            </w:pPr>
+            <w:r>
+              <w:rPr>
+                <w:sz w:val="24"/>
+                <w:szCs w:val="24"/>
+              </w:rPr>
+              <w:t xml:space="preserve">Nursery Child or Working Parent </w:t>
+            </w:r>
+          </w:p>
+        </w:tc>
+      </w:tr>
+      <w:tr>
+        <w:tc>
+          <w:tcPr>
+            <w:cnfStyle w:val="001000000000" w:firstRow="0" w:lastRow="0" w:firstColumn="1" w:lastColumn="0" w:oddVBand="0" w:evenVBand="0" w:oddHBand="0" w:evenHBand="0" w:firstRowFirstColumn="0" w:firstRowLastColumn="0" w:lastRowFirstColumn="0" w:lastRowLastColumn="0"/>
+            <w:tcW w:w="4675" w:type="dxa"/>
+          </w:tcPr>
+          <w:p>
+            <w:pPr>
+              <w:rPr>
+                <w:sz w:val="24"/>
+                <w:szCs w:val="24"/>
+              </w:rPr>
+            </w:pPr>
+            <w:r>
+              <w:rPr>
+                <w:sz w:val="24"/>
+                <w:szCs w:val="24"/>
               </w:rPr>
               <w:t>Age</w:t>
             </w:r>
@@ -488,10 +598,17 @@
             <w:pPr>
               <w:cnfStyle w:val="000000000000" w:firstRow="0" w:lastRow="0" w:firstColumn="0" w:lastColumn="0" w:oddVBand="0" w:evenVBand="0" w:oddHBand="0" w:evenHBand="0" w:firstRowFirstColumn="0" w:firstRowLastColumn="0" w:lastRowFirstColumn="0" w:lastRowLastColumn="0"/>
               <w:rPr>
-                <w:sz w:val="28"/>
-                <w:szCs w:val="28"/>
-              </w:rPr>
-            </w:pPr>
+                <w:sz w:val="24"/>
+                <w:szCs w:val="24"/>
+              </w:rPr>
+            </w:pPr>
+            <w:r>
+              <w:rPr>
+                <w:sz w:val="24"/>
+                <w:szCs w:val="24"/>
+              </w:rPr>
+              <w:t>0-15 years (Children) and 20-35 Years (Parents)</w:t>
+            </w:r>
           </w:p>
         </w:tc>
       </w:tr>
@@ -507,14 +624,14 @@
           <w:p>
             <w:pPr>
               <w:rPr>
-                <w:sz w:val="28"/>
-                <w:szCs w:val="28"/>
-              </w:rPr>
-            </w:pPr>
-            <w:r>
-              <w:rPr>
-                <w:sz w:val="28"/>
-                <w:szCs w:val="28"/>
+                <w:sz w:val="24"/>
+                <w:szCs w:val="24"/>
+              </w:rPr>
+            </w:pPr>
+            <w:r>
+              <w:rPr>
+                <w:sz w:val="24"/>
+                <w:szCs w:val="24"/>
               </w:rPr>
               <w:t>Gender</w:t>
             </w:r>
@@ -528,30 +645,37 @@
             <w:pPr>
               <w:cnfStyle w:val="000000100000" w:firstRow="0" w:lastRow="0" w:firstColumn="0" w:lastColumn="0" w:oddVBand="0" w:evenVBand="0" w:oddHBand="1" w:evenHBand="0" w:firstRowFirstColumn="0" w:firstRowLastColumn="0" w:lastRowFirstColumn="0" w:lastRowLastColumn="0"/>
               <w:rPr>
-                <w:sz w:val="28"/>
-                <w:szCs w:val="28"/>
-              </w:rPr>
-            </w:pPr>
-          </w:p>
-        </w:tc>
-      </w:tr>
-      <w:tr>
-        <w:tc>
-          <w:tcPr>
-            <w:cnfStyle w:val="001000000000" w:firstRow="0" w:lastRow="0" w:firstColumn="1" w:lastColumn="0" w:oddVBand="0" w:evenVBand="0" w:oddHBand="0" w:evenHBand="0" w:firstRowFirstColumn="0" w:firstRowLastColumn="0" w:lastRowFirstColumn="0" w:lastRowLastColumn="0"/>
-            <w:tcW w:w="4675" w:type="dxa"/>
-          </w:tcPr>
-          <w:p>
-            <w:pPr>
-              <w:rPr>
-                <w:sz w:val="28"/>
-                <w:szCs w:val="28"/>
-              </w:rPr>
-            </w:pPr>
-            <w:r>
-              <w:rPr>
-                <w:sz w:val="28"/>
-                <w:szCs w:val="28"/>
+                <w:sz w:val="24"/>
+                <w:szCs w:val="24"/>
+              </w:rPr>
+            </w:pPr>
+            <w:r>
+              <w:rPr>
+                <w:sz w:val="24"/>
+                <w:szCs w:val="24"/>
+              </w:rPr>
+              <w:t>48% Male and 52% Female</w:t>
+            </w:r>
+          </w:p>
+        </w:tc>
+      </w:tr>
+      <w:tr>
+        <w:tc>
+          <w:tcPr>
+            <w:cnfStyle w:val="001000000000" w:firstRow="0" w:lastRow="0" w:firstColumn="1" w:lastColumn="0" w:oddVBand="0" w:evenVBand="0" w:oddHBand="0" w:evenHBand="0" w:firstRowFirstColumn="0" w:firstRowLastColumn="0" w:lastRowFirstColumn="0" w:lastRowLastColumn="0"/>
+            <w:tcW w:w="4675" w:type="dxa"/>
+          </w:tcPr>
+          <w:p>
+            <w:pPr>
+              <w:rPr>
+                <w:sz w:val="24"/>
+                <w:szCs w:val="24"/>
+              </w:rPr>
+            </w:pPr>
+            <w:r>
+              <w:rPr>
+                <w:sz w:val="24"/>
+                <w:szCs w:val="24"/>
               </w:rPr>
               <w:t>Education</w:t>
             </w:r>
@@ -565,10 +689,17 @@
             <w:pPr>
               <w:cnfStyle w:val="000000000000" w:firstRow="0" w:lastRow="0" w:firstColumn="0" w:lastColumn="0" w:oddVBand="0" w:evenVBand="0" w:oddHBand="0" w:evenHBand="0" w:firstRowFirstColumn="0" w:firstRowLastColumn="0" w:lastRowFirstColumn="0" w:lastRowLastColumn="0"/>
               <w:rPr>
-                <w:sz w:val="28"/>
-                <w:szCs w:val="28"/>
-              </w:rPr>
-            </w:pPr>
+                <w:sz w:val="24"/>
+                <w:szCs w:val="24"/>
+              </w:rPr>
+            </w:pPr>
+            <w:r>
+              <w:rPr>
+                <w:sz w:val="24"/>
+                <w:szCs w:val="24"/>
+              </w:rPr>
+              <w:t xml:space="preserve">Little or no education to Bachelor </w:t>
+            </w:r>
           </w:p>
         </w:tc>
       </w:tr>
@@ -584,14 +715,14 @@
           <w:p>
             <w:pPr>
               <w:rPr>
-                <w:sz w:val="28"/>
-                <w:szCs w:val="28"/>
-              </w:rPr>
-            </w:pPr>
-            <w:r>
-              <w:rPr>
-                <w:sz w:val="28"/>
-                <w:szCs w:val="28"/>
+                <w:sz w:val="24"/>
+                <w:szCs w:val="24"/>
+              </w:rPr>
+            </w:pPr>
+            <w:r>
+              <w:rPr>
+                <w:sz w:val="24"/>
+                <w:szCs w:val="24"/>
               </w:rPr>
               <w:t>Location</w:t>
             </w:r>
@@ -605,30 +736,37 @@
             <w:pPr>
               <w:cnfStyle w:val="000000100000" w:firstRow="0" w:lastRow="0" w:firstColumn="0" w:lastColumn="0" w:oddVBand="0" w:evenVBand="0" w:oddHBand="1" w:evenHBand="0" w:firstRowFirstColumn="0" w:firstRowLastColumn="0" w:lastRowFirstColumn="0" w:lastRowLastColumn="0"/>
               <w:rPr>
-                <w:sz w:val="28"/>
-                <w:szCs w:val="28"/>
-              </w:rPr>
-            </w:pPr>
-          </w:p>
-        </w:tc>
-      </w:tr>
-      <w:tr>
-        <w:tc>
-          <w:tcPr>
-            <w:cnfStyle w:val="001000000000" w:firstRow="0" w:lastRow="0" w:firstColumn="1" w:lastColumn="0" w:oddVBand="0" w:evenVBand="0" w:oddHBand="0" w:evenHBand="0" w:firstRowFirstColumn="0" w:firstRowLastColumn="0" w:lastRowFirstColumn="0" w:lastRowLastColumn="0"/>
-            <w:tcW w:w="4675" w:type="dxa"/>
-          </w:tcPr>
-          <w:p>
-            <w:pPr>
-              <w:rPr>
-                <w:sz w:val="28"/>
-                <w:szCs w:val="28"/>
-              </w:rPr>
-            </w:pPr>
-            <w:r>
-              <w:rPr>
-                <w:sz w:val="28"/>
-                <w:szCs w:val="28"/>
+                <w:sz w:val="24"/>
+                <w:szCs w:val="24"/>
+              </w:rPr>
+            </w:pPr>
+            <w:r>
+              <w:rPr>
+                <w:sz w:val="24"/>
+                <w:szCs w:val="24"/>
+              </w:rPr>
+              <w:t>Anywhere from the country</w:t>
+            </w:r>
+          </w:p>
+        </w:tc>
+      </w:tr>
+      <w:tr>
+        <w:tc>
+          <w:tcPr>
+            <w:cnfStyle w:val="001000000000" w:firstRow="0" w:lastRow="0" w:firstColumn="1" w:lastColumn="0" w:oddVBand="0" w:evenVBand="0" w:oddHBand="0" w:evenHBand="0" w:firstRowFirstColumn="0" w:firstRowLastColumn="0" w:lastRowFirstColumn="0" w:lastRowLastColumn="0"/>
+            <w:tcW w:w="4675" w:type="dxa"/>
+          </w:tcPr>
+          <w:p>
+            <w:pPr>
+              <w:rPr>
+                <w:sz w:val="24"/>
+                <w:szCs w:val="24"/>
+              </w:rPr>
+            </w:pPr>
+            <w:r>
+              <w:rPr>
+                <w:sz w:val="24"/>
+                <w:szCs w:val="24"/>
               </w:rPr>
               <w:t>Status (Family)</w:t>
             </w:r>
@@ -642,10 +780,17 @@
             <w:pPr>
               <w:cnfStyle w:val="000000000000" w:firstRow="0" w:lastRow="0" w:firstColumn="0" w:lastColumn="0" w:oddVBand="0" w:evenVBand="0" w:oddHBand="0" w:evenHBand="0" w:firstRowFirstColumn="0" w:firstRowLastColumn="0" w:lastRowFirstColumn="0" w:lastRowLastColumn="0"/>
               <w:rPr>
-                <w:sz w:val="28"/>
-                <w:szCs w:val="28"/>
-              </w:rPr>
-            </w:pPr>
+                <w:sz w:val="24"/>
+                <w:szCs w:val="24"/>
+              </w:rPr>
+            </w:pPr>
+            <w:r>
+              <w:rPr>
+                <w:sz w:val="24"/>
+                <w:szCs w:val="24"/>
+              </w:rPr>
+              <w:t>Single (Children) and Married (Parents)</w:t>
+            </w:r>
           </w:p>
         </w:tc>
       </w:tr>
@@ -661,14 +806,14 @@
           <w:p>
             <w:pPr>
               <w:rPr>
-                <w:sz w:val="28"/>
-                <w:szCs w:val="28"/>
-              </w:rPr>
-            </w:pPr>
-            <w:r>
-              <w:rPr>
-                <w:sz w:val="28"/>
-                <w:szCs w:val="28"/>
+                <w:sz w:val="24"/>
+                <w:szCs w:val="24"/>
+              </w:rPr>
+            </w:pPr>
+            <w:r>
+              <w:rPr>
+                <w:sz w:val="24"/>
+                <w:szCs w:val="24"/>
               </w:rPr>
               <w:t>Experience</w:t>
             </w:r>
@@ -682,30 +827,37 @@
             <w:pPr>
               <w:cnfStyle w:val="000000100000" w:firstRow="0" w:lastRow="0" w:firstColumn="0" w:lastColumn="0" w:oddVBand="0" w:evenVBand="0" w:oddHBand="1" w:evenHBand="0" w:firstRowFirstColumn="0" w:firstRowLastColumn="0" w:lastRowFirstColumn="0" w:lastRowLastColumn="0"/>
               <w:rPr>
-                <w:sz w:val="28"/>
-                <w:szCs w:val="28"/>
-              </w:rPr>
-            </w:pPr>
-          </w:p>
-        </w:tc>
-      </w:tr>
-      <w:tr>
-        <w:tc>
-          <w:tcPr>
-            <w:cnfStyle w:val="001000000000" w:firstRow="0" w:lastRow="0" w:firstColumn="1" w:lastColumn="0" w:oddVBand="0" w:evenVBand="0" w:oddHBand="0" w:evenHBand="0" w:firstRowFirstColumn="0" w:firstRowLastColumn="0" w:lastRowFirstColumn="0" w:lastRowLastColumn="0"/>
-            <w:tcW w:w="4675" w:type="dxa"/>
-          </w:tcPr>
-          <w:p>
-            <w:pPr>
-              <w:rPr>
-                <w:sz w:val="28"/>
-                <w:szCs w:val="28"/>
-              </w:rPr>
-            </w:pPr>
-            <w:r>
-              <w:rPr>
-                <w:sz w:val="28"/>
-                <w:szCs w:val="28"/>
+                <w:sz w:val="24"/>
+                <w:szCs w:val="24"/>
+              </w:rPr>
+            </w:pPr>
+            <w:r>
+              <w:rPr>
+                <w:sz w:val="24"/>
+                <w:szCs w:val="24"/>
+              </w:rPr>
+              <w:t>No work experience</w:t>
+            </w:r>
+          </w:p>
+        </w:tc>
+      </w:tr>
+      <w:tr>
+        <w:tc>
+          <w:tcPr>
+            <w:cnfStyle w:val="001000000000" w:firstRow="0" w:lastRow="0" w:firstColumn="1" w:lastColumn="0" w:oddVBand="0" w:evenVBand="0" w:oddHBand="0" w:evenHBand="0" w:firstRowFirstColumn="0" w:firstRowLastColumn="0" w:lastRowFirstColumn="0" w:lastRowLastColumn="0"/>
+            <w:tcW w:w="4675" w:type="dxa"/>
+          </w:tcPr>
+          <w:p>
+            <w:pPr>
+              <w:rPr>
+                <w:sz w:val="24"/>
+                <w:szCs w:val="24"/>
+              </w:rPr>
+            </w:pPr>
+            <w:r>
+              <w:rPr>
+                <w:sz w:val="24"/>
+                <w:szCs w:val="24"/>
               </w:rPr>
               <w:t xml:space="preserve">Disabilities </w:t>
             </w:r>
@@ -719,14 +871,124 @@
             <w:pPr>
               <w:cnfStyle w:val="000000000000" w:firstRow="0" w:lastRow="0" w:firstColumn="0" w:lastColumn="0" w:oddVBand="0" w:evenVBand="0" w:oddHBand="0" w:evenHBand="0" w:firstRowFirstColumn="0" w:firstRowLastColumn="0" w:lastRowFirstColumn="0" w:lastRowLastColumn="0"/>
               <w:rPr>
-                <w:sz w:val="28"/>
-                <w:szCs w:val="28"/>
-              </w:rPr>
-            </w:pPr>
+                <w:i/>
+                <w:iCs/>
+                <w:sz w:val="24"/>
+                <w:szCs w:val="24"/>
+              </w:rPr>
+            </w:pPr>
+            <w:r>
+              <w:rPr>
+                <w:i/>
+                <w:iCs/>
+                <w:sz w:val="24"/>
+                <w:szCs w:val="24"/>
+              </w:rPr>
+              <w:t>No known research locally.</w:t>
+            </w:r>
+          </w:p>
+        </w:tc>
+      </w:tr>
+      <w:tr>
+        <w:trPr>
+          <w:cnfStyle w:val="000000100000" w:firstRow="0" w:lastRow="0" w:firstColumn="0" w:lastColumn="0" w:oddVBand="0" w:evenVBand="0" w:oddHBand="1" w:evenHBand="0" w:firstRowFirstColumn="0" w:firstRowLastColumn="0" w:lastRowFirstColumn="0" w:lastRowLastColumn="0"/>
+        </w:trPr>
+        <w:tc>
+          <w:tcPr>
+            <w:cnfStyle w:val="001000000000" w:firstRow="0" w:lastRow="0" w:firstColumn="1" w:lastColumn="0" w:oddVBand="0" w:evenVBand="0" w:oddHBand="0" w:evenHBand="0" w:firstRowFirstColumn="0" w:firstRowLastColumn="0" w:lastRowFirstColumn="0" w:lastRowLastColumn="0"/>
+            <w:tcW w:w="4675" w:type="dxa"/>
+          </w:tcPr>
+          <w:p>
+            <w:pPr>
+              <w:rPr>
+                <w:sz w:val="24"/>
+                <w:szCs w:val="24"/>
+              </w:rPr>
+            </w:pPr>
+            <w:r>
+              <w:rPr>
+                <w:sz w:val="24"/>
+                <w:szCs w:val="24"/>
+              </w:rPr>
+              <w:t>Summary</w:t>
+            </w:r>
+          </w:p>
+        </w:tc>
+        <w:tc>
+          <w:tcPr>
+            <w:tcW w:w="4675" w:type="dxa"/>
+          </w:tcPr>
+          <w:p>
+            <w:pPr>
+              <w:cnfStyle w:val="000000100000" w:firstRow="0" w:lastRow="0" w:firstColumn="0" w:lastColumn="0" w:oddVBand="0" w:evenVBand="0" w:oddHBand="1" w:evenHBand="0" w:firstRowFirstColumn="0" w:firstRowLastColumn="0" w:lastRowFirstColumn="0" w:lastRowLastColumn="0"/>
+              <w:rPr>
+                <w:i/>
+                <w:iCs/>
+                <w:sz w:val="24"/>
+                <w:szCs w:val="24"/>
+              </w:rPr>
+            </w:pPr>
+            <w:r>
+              <w:rPr>
+                <w:sz w:val="24"/>
+                <w:szCs w:val="24"/>
+              </w:rPr>
+              <w:t xml:space="preserve">Usually comes to hospital for treatment of </w:t>
+            </w:r>
+            <w:r>
+              <w:rPr>
+                <w:sz w:val="24"/>
+                <w:szCs w:val="24"/>
+              </w:rPr>
+              <w:t xml:space="preserve">mandatory vaccines for </w:t>
+            </w:r>
+            <w:r>
+              <w:rPr>
+                <w:sz w:val="24"/>
+                <w:szCs w:val="24"/>
+              </w:rPr>
+              <w:t>newborn</w:t>
+            </w:r>
+            <w:r>
+              <w:rPr>
+                <w:sz w:val="24"/>
+                <w:szCs w:val="24"/>
+              </w:rPr>
+              <w:t xml:space="preserve"> children and for recommended vaccines for cuts and other diseases such as </w:t>
+            </w:r>
+            <w:r>
+              <w:rPr>
+                <w:sz w:val="24"/>
+                <w:szCs w:val="24"/>
+              </w:rPr>
+              <w:t>DTaP vaccine</w:t>
+            </w:r>
+            <w:r>
+              <w:rPr>
+                <w:sz w:val="24"/>
+                <w:szCs w:val="24"/>
+              </w:rPr>
+              <w:t xml:space="preserve"> and </w:t>
+            </w:r>
+            <w:r>
+              <w:rPr>
+                <w:sz w:val="24"/>
+                <w:szCs w:val="24"/>
+              </w:rPr>
+              <w:t>MMR vaccine</w:t>
+            </w:r>
+            <w:r>
+              <w:rPr>
+                <w:sz w:val="24"/>
+                <w:szCs w:val="24"/>
+              </w:rPr>
+              <w:t>.</w:t>
+            </w:r>
           </w:p>
         </w:tc>
       </w:tr>
     </w:tbl>
+    <w:p/>
     <w:p/>
     <w:tbl>
       <w:tblPr>
@@ -752,23 +1014,16 @@
             <w:pPr>
               <w:jc w:val="center"/>
               <w:rPr>
-                <w:sz w:val="28"/>
-                <w:szCs w:val="28"/>
-              </w:rPr>
-            </w:pPr>
-            <w:r>
-              <w:rPr>
-                <w:sz w:val="28"/>
-                <w:szCs w:val="28"/>
-              </w:rPr>
-              <w:t>Emergency</w:t>
-            </w:r>
-            <w:r>
-              <w:rPr>
-                <w:sz w:val="28"/>
-                <w:szCs w:val="28"/>
-              </w:rPr>
-              <w:t xml:space="preserve"> </w:t>
+                <w:sz w:val="24"/>
+                <w:szCs w:val="24"/>
+              </w:rPr>
+            </w:pPr>
+            <w:r>
+              <w:rPr>
+                <w:sz w:val="24"/>
+                <w:szCs w:val="24"/>
+              </w:rPr>
+              <w:t xml:space="preserve">Emergency </w:t>
             </w:r>
           </w:p>
         </w:tc>
@@ -785,14 +1040,14 @@
           <w:p>
             <w:pPr>
               <w:rPr>
-                <w:sz w:val="28"/>
-                <w:szCs w:val="28"/>
-              </w:rPr>
-            </w:pPr>
-            <w:r>
-              <w:rPr>
-                <w:sz w:val="28"/>
-                <w:szCs w:val="28"/>
+                <w:sz w:val="24"/>
+                <w:szCs w:val="24"/>
+              </w:rPr>
+            </w:pPr>
+            <w:r>
+              <w:rPr>
+                <w:sz w:val="24"/>
+                <w:szCs w:val="24"/>
               </w:rPr>
               <w:t>Profession</w:t>
             </w:r>
@@ -806,30 +1061,44 @@
             <w:pPr>
               <w:cnfStyle w:val="000000100000" w:firstRow="0" w:lastRow="0" w:firstColumn="0" w:lastColumn="0" w:oddVBand="0" w:evenVBand="0" w:oddHBand="1" w:evenHBand="0" w:firstRowFirstColumn="0" w:firstRowLastColumn="0" w:lastRowFirstColumn="0" w:lastRowLastColumn="0"/>
               <w:rPr>
-                <w:sz w:val="28"/>
-                <w:szCs w:val="28"/>
-              </w:rPr>
-            </w:pPr>
-          </w:p>
-        </w:tc>
-      </w:tr>
-      <w:tr>
-        <w:tc>
-          <w:tcPr>
-            <w:cnfStyle w:val="001000000000" w:firstRow="0" w:lastRow="0" w:firstColumn="1" w:lastColumn="0" w:oddVBand="0" w:evenVBand="0" w:oddHBand="0" w:evenHBand="0" w:firstRowFirstColumn="0" w:firstRowLastColumn="0" w:lastRowFirstColumn="0" w:lastRowLastColumn="0"/>
-            <w:tcW w:w="4675" w:type="dxa"/>
-          </w:tcPr>
-          <w:p>
-            <w:pPr>
-              <w:rPr>
-                <w:sz w:val="28"/>
-                <w:szCs w:val="28"/>
-              </w:rPr>
-            </w:pPr>
-            <w:r>
-              <w:rPr>
-                <w:sz w:val="28"/>
-                <w:szCs w:val="28"/>
+                <w:sz w:val="24"/>
+                <w:szCs w:val="24"/>
+              </w:rPr>
+            </w:pPr>
+            <w:r>
+              <w:rPr>
+                <w:sz w:val="24"/>
+                <w:szCs w:val="24"/>
+              </w:rPr>
+              <w:t xml:space="preserve">People of </w:t>
+            </w:r>
+            <w:r>
+              <w:rPr>
+                <w:sz w:val="24"/>
+                <w:szCs w:val="24"/>
+              </w:rPr>
+              <w:t>profession</w:t>
+            </w:r>
+          </w:p>
+        </w:tc>
+      </w:tr>
+      <w:tr>
+        <w:tc>
+          <w:tcPr>
+            <w:cnfStyle w:val="001000000000" w:firstRow="0" w:lastRow="0" w:firstColumn="1" w:lastColumn="0" w:oddVBand="0" w:evenVBand="0" w:oddHBand="0" w:evenHBand="0" w:firstRowFirstColumn="0" w:firstRowLastColumn="0" w:lastRowFirstColumn="0" w:lastRowLastColumn="0"/>
+            <w:tcW w:w="4675" w:type="dxa"/>
+          </w:tcPr>
+          <w:p>
+            <w:pPr>
+              <w:rPr>
+                <w:sz w:val="24"/>
+                <w:szCs w:val="24"/>
+              </w:rPr>
+            </w:pPr>
+            <w:r>
+              <w:rPr>
+                <w:sz w:val="24"/>
+                <w:szCs w:val="24"/>
               </w:rPr>
               <w:t>Age</w:t>
             </w:r>
@@ -843,10 +1112,17 @@
             <w:pPr>
               <w:cnfStyle w:val="000000000000" w:firstRow="0" w:lastRow="0" w:firstColumn="0" w:lastColumn="0" w:oddVBand="0" w:evenVBand="0" w:oddHBand="0" w:evenHBand="0" w:firstRowFirstColumn="0" w:firstRowLastColumn="0" w:lastRowFirstColumn="0" w:lastRowLastColumn="0"/>
               <w:rPr>
-                <w:sz w:val="28"/>
-                <w:szCs w:val="28"/>
-              </w:rPr>
-            </w:pPr>
+                <w:sz w:val="24"/>
+                <w:szCs w:val="24"/>
+              </w:rPr>
+            </w:pPr>
+            <w:r>
+              <w:rPr>
+                <w:sz w:val="24"/>
+                <w:szCs w:val="24"/>
+              </w:rPr>
+              <w:t>0-80 years (Average: 40 years)</w:t>
+            </w:r>
           </w:p>
         </w:tc>
       </w:tr>
@@ -862,14 +1138,14 @@
           <w:p>
             <w:pPr>
               <w:rPr>
-                <w:sz w:val="28"/>
-                <w:szCs w:val="28"/>
-              </w:rPr>
-            </w:pPr>
-            <w:r>
-              <w:rPr>
-                <w:sz w:val="28"/>
-                <w:szCs w:val="28"/>
+                <w:sz w:val="24"/>
+                <w:szCs w:val="24"/>
+              </w:rPr>
+            </w:pPr>
+            <w:r>
+              <w:rPr>
+                <w:sz w:val="24"/>
+                <w:szCs w:val="24"/>
               </w:rPr>
               <w:t>Gender</w:t>
             </w:r>
@@ -883,30 +1159,37 @@
             <w:pPr>
               <w:cnfStyle w:val="000000100000" w:firstRow="0" w:lastRow="0" w:firstColumn="0" w:lastColumn="0" w:oddVBand="0" w:evenVBand="0" w:oddHBand="1" w:evenHBand="0" w:firstRowFirstColumn="0" w:firstRowLastColumn="0" w:lastRowFirstColumn="0" w:lastRowLastColumn="0"/>
               <w:rPr>
-                <w:sz w:val="28"/>
-                <w:szCs w:val="28"/>
-              </w:rPr>
-            </w:pPr>
-          </w:p>
-        </w:tc>
-      </w:tr>
-      <w:tr>
-        <w:tc>
-          <w:tcPr>
-            <w:cnfStyle w:val="001000000000" w:firstRow="0" w:lastRow="0" w:firstColumn="1" w:lastColumn="0" w:oddVBand="0" w:evenVBand="0" w:oddHBand="0" w:evenHBand="0" w:firstRowFirstColumn="0" w:firstRowLastColumn="0" w:lastRowFirstColumn="0" w:lastRowLastColumn="0"/>
-            <w:tcW w:w="4675" w:type="dxa"/>
-          </w:tcPr>
-          <w:p>
-            <w:pPr>
-              <w:rPr>
-                <w:sz w:val="28"/>
-                <w:szCs w:val="28"/>
-              </w:rPr>
-            </w:pPr>
-            <w:r>
-              <w:rPr>
-                <w:sz w:val="28"/>
-                <w:szCs w:val="28"/>
+                <w:sz w:val="24"/>
+                <w:szCs w:val="24"/>
+              </w:rPr>
+            </w:pPr>
+            <w:r>
+              <w:rPr>
+                <w:sz w:val="24"/>
+                <w:szCs w:val="24"/>
+              </w:rPr>
+              <w:t>84% Male</w:t>
+            </w:r>
+          </w:p>
+        </w:tc>
+      </w:tr>
+      <w:tr>
+        <w:tc>
+          <w:tcPr>
+            <w:cnfStyle w:val="001000000000" w:firstRow="0" w:lastRow="0" w:firstColumn="1" w:lastColumn="0" w:oddVBand="0" w:evenVBand="0" w:oddHBand="0" w:evenHBand="0" w:firstRowFirstColumn="0" w:firstRowLastColumn="0" w:lastRowFirstColumn="0" w:lastRowLastColumn="0"/>
+            <w:tcW w:w="4675" w:type="dxa"/>
+          </w:tcPr>
+          <w:p>
+            <w:pPr>
+              <w:rPr>
+                <w:sz w:val="24"/>
+                <w:szCs w:val="24"/>
+              </w:rPr>
+            </w:pPr>
+            <w:r>
+              <w:rPr>
+                <w:sz w:val="24"/>
+                <w:szCs w:val="24"/>
               </w:rPr>
               <w:t>Education</w:t>
             </w:r>
@@ -920,10 +1203,17 @@
             <w:pPr>
               <w:cnfStyle w:val="000000000000" w:firstRow="0" w:lastRow="0" w:firstColumn="0" w:lastColumn="0" w:oddVBand="0" w:evenVBand="0" w:oddHBand="0" w:evenHBand="0" w:firstRowFirstColumn="0" w:firstRowLastColumn="0" w:lastRowFirstColumn="0" w:lastRowLastColumn="0"/>
               <w:rPr>
-                <w:sz w:val="28"/>
-                <w:szCs w:val="28"/>
-              </w:rPr>
-            </w:pPr>
+                <w:sz w:val="24"/>
+                <w:szCs w:val="24"/>
+              </w:rPr>
+            </w:pPr>
+            <w:r>
+              <w:rPr>
+                <w:sz w:val="24"/>
+                <w:szCs w:val="24"/>
+              </w:rPr>
+              <w:t>Average Education</w:t>
+            </w:r>
           </w:p>
         </w:tc>
       </w:tr>
@@ -939,14 +1229,14 @@
           <w:p>
             <w:pPr>
               <w:rPr>
-                <w:sz w:val="28"/>
-                <w:szCs w:val="28"/>
-              </w:rPr>
-            </w:pPr>
-            <w:r>
-              <w:rPr>
-                <w:sz w:val="28"/>
-                <w:szCs w:val="28"/>
+                <w:sz w:val="24"/>
+                <w:szCs w:val="24"/>
+              </w:rPr>
+            </w:pPr>
+            <w:r>
+              <w:rPr>
+                <w:sz w:val="24"/>
+                <w:szCs w:val="24"/>
               </w:rPr>
               <w:t>Location</w:t>
             </w:r>
@@ -960,30 +1250,37 @@
             <w:pPr>
               <w:cnfStyle w:val="000000100000" w:firstRow="0" w:lastRow="0" w:firstColumn="0" w:lastColumn="0" w:oddVBand="0" w:evenVBand="0" w:oddHBand="1" w:evenHBand="0" w:firstRowFirstColumn="0" w:firstRowLastColumn="0" w:lastRowFirstColumn="0" w:lastRowLastColumn="0"/>
               <w:rPr>
-                <w:sz w:val="28"/>
-                <w:szCs w:val="28"/>
-              </w:rPr>
-            </w:pPr>
-          </w:p>
-        </w:tc>
-      </w:tr>
-      <w:tr>
-        <w:tc>
-          <w:tcPr>
-            <w:cnfStyle w:val="001000000000" w:firstRow="0" w:lastRow="0" w:firstColumn="1" w:lastColumn="0" w:oddVBand="0" w:evenVBand="0" w:oddHBand="0" w:evenHBand="0" w:firstRowFirstColumn="0" w:firstRowLastColumn="0" w:lastRowFirstColumn="0" w:lastRowLastColumn="0"/>
-            <w:tcW w:w="4675" w:type="dxa"/>
-          </w:tcPr>
-          <w:p>
-            <w:pPr>
-              <w:rPr>
-                <w:sz w:val="28"/>
-                <w:szCs w:val="28"/>
-              </w:rPr>
-            </w:pPr>
-            <w:r>
-              <w:rPr>
-                <w:sz w:val="28"/>
-                <w:szCs w:val="28"/>
+                <w:sz w:val="24"/>
+                <w:szCs w:val="24"/>
+              </w:rPr>
+            </w:pPr>
+            <w:r>
+              <w:rPr>
+                <w:sz w:val="24"/>
+                <w:szCs w:val="24"/>
+              </w:rPr>
+              <w:t xml:space="preserve">Western Province above average incidents </w:t>
+            </w:r>
+          </w:p>
+        </w:tc>
+      </w:tr>
+      <w:tr>
+        <w:tc>
+          <w:tcPr>
+            <w:cnfStyle w:val="001000000000" w:firstRow="0" w:lastRow="0" w:firstColumn="1" w:lastColumn="0" w:oddVBand="0" w:evenVBand="0" w:oddHBand="0" w:evenHBand="0" w:firstRowFirstColumn="0" w:firstRowLastColumn="0" w:lastRowFirstColumn="0" w:lastRowLastColumn="0"/>
+            <w:tcW w:w="4675" w:type="dxa"/>
+          </w:tcPr>
+          <w:p>
+            <w:pPr>
+              <w:rPr>
+                <w:sz w:val="24"/>
+                <w:szCs w:val="24"/>
+              </w:rPr>
+            </w:pPr>
+            <w:r>
+              <w:rPr>
+                <w:sz w:val="24"/>
+                <w:szCs w:val="24"/>
               </w:rPr>
               <w:t>Status (Family)</w:t>
             </w:r>
@@ -997,10 +1294,17 @@
             <w:pPr>
               <w:cnfStyle w:val="000000000000" w:firstRow="0" w:lastRow="0" w:firstColumn="0" w:lastColumn="0" w:oddVBand="0" w:evenVBand="0" w:oddHBand="0" w:evenHBand="0" w:firstRowFirstColumn="0" w:firstRowLastColumn="0" w:lastRowFirstColumn="0" w:lastRowLastColumn="0"/>
               <w:rPr>
-                <w:sz w:val="28"/>
-                <w:szCs w:val="28"/>
-              </w:rPr>
-            </w:pPr>
+                <w:sz w:val="24"/>
+                <w:szCs w:val="24"/>
+              </w:rPr>
+            </w:pPr>
+            <w:r>
+              <w:rPr>
+                <w:sz w:val="24"/>
+                <w:szCs w:val="24"/>
+              </w:rPr>
+              <w:t>Married and Single</w:t>
+            </w:r>
           </w:p>
         </w:tc>
       </w:tr>
@@ -1016,14 +1320,14 @@
           <w:p>
             <w:pPr>
               <w:rPr>
-                <w:sz w:val="28"/>
-                <w:szCs w:val="28"/>
-              </w:rPr>
-            </w:pPr>
-            <w:r>
-              <w:rPr>
-                <w:sz w:val="28"/>
-                <w:szCs w:val="28"/>
+                <w:sz w:val="24"/>
+                <w:szCs w:val="24"/>
+              </w:rPr>
+            </w:pPr>
+            <w:r>
+              <w:rPr>
+                <w:sz w:val="24"/>
+                <w:szCs w:val="24"/>
               </w:rPr>
               <w:t>Experience</w:t>
             </w:r>
@@ -1037,30 +1341,37 @@
             <w:pPr>
               <w:cnfStyle w:val="000000100000" w:firstRow="0" w:lastRow="0" w:firstColumn="0" w:lastColumn="0" w:oddVBand="0" w:evenVBand="0" w:oddHBand="1" w:evenHBand="0" w:firstRowFirstColumn="0" w:firstRowLastColumn="0" w:lastRowFirstColumn="0" w:lastRowLastColumn="0"/>
               <w:rPr>
-                <w:sz w:val="28"/>
-                <w:szCs w:val="28"/>
-              </w:rPr>
-            </w:pPr>
-          </w:p>
-        </w:tc>
-      </w:tr>
-      <w:tr>
-        <w:tc>
-          <w:tcPr>
-            <w:cnfStyle w:val="001000000000" w:firstRow="0" w:lastRow="0" w:firstColumn="1" w:lastColumn="0" w:oddVBand="0" w:evenVBand="0" w:oddHBand="0" w:evenHBand="0" w:firstRowFirstColumn="0" w:firstRowLastColumn="0" w:lastRowFirstColumn="0" w:lastRowLastColumn="0"/>
-            <w:tcW w:w="4675" w:type="dxa"/>
-          </w:tcPr>
-          <w:p>
-            <w:pPr>
-              <w:rPr>
-                <w:sz w:val="28"/>
-                <w:szCs w:val="28"/>
-              </w:rPr>
-            </w:pPr>
-            <w:r>
-              <w:rPr>
-                <w:sz w:val="28"/>
-                <w:szCs w:val="28"/>
+                <w:sz w:val="24"/>
+                <w:szCs w:val="24"/>
+              </w:rPr>
+            </w:pPr>
+            <w:r>
+              <w:rPr>
+                <w:sz w:val="24"/>
+                <w:szCs w:val="24"/>
+              </w:rPr>
+              <w:t>People with and without work experience</w:t>
+            </w:r>
+          </w:p>
+        </w:tc>
+      </w:tr>
+      <w:tr>
+        <w:tc>
+          <w:tcPr>
+            <w:cnfStyle w:val="001000000000" w:firstRow="0" w:lastRow="0" w:firstColumn="1" w:lastColumn="0" w:oddVBand="0" w:evenVBand="0" w:oddHBand="0" w:evenHBand="0" w:firstRowFirstColumn="0" w:firstRowLastColumn="0" w:lastRowFirstColumn="0" w:lastRowLastColumn="0"/>
+            <w:tcW w:w="4675" w:type="dxa"/>
+          </w:tcPr>
+          <w:p>
+            <w:pPr>
+              <w:rPr>
+                <w:sz w:val="24"/>
+                <w:szCs w:val="24"/>
+              </w:rPr>
+            </w:pPr>
+            <w:r>
+              <w:rPr>
+                <w:sz w:val="24"/>
+                <w:szCs w:val="24"/>
               </w:rPr>
               <w:t xml:space="preserve">Disabilities </w:t>
             </w:r>
@@ -1074,10 +1385,92 @@
             <w:pPr>
               <w:cnfStyle w:val="000000000000" w:firstRow="0" w:lastRow="0" w:firstColumn="0" w:lastColumn="0" w:oddVBand="0" w:evenVBand="0" w:oddHBand="0" w:evenHBand="0" w:firstRowFirstColumn="0" w:firstRowLastColumn="0" w:lastRowFirstColumn="0" w:lastRowLastColumn="0"/>
               <w:rPr>
-                <w:sz w:val="28"/>
-                <w:szCs w:val="28"/>
-              </w:rPr>
-            </w:pPr>
+                <w:sz w:val="24"/>
+                <w:szCs w:val="24"/>
+              </w:rPr>
+            </w:pPr>
+            <w:r>
+              <w:rPr>
+                <w:sz w:val="24"/>
+                <w:szCs w:val="24"/>
+              </w:rPr>
+              <w:t xml:space="preserve">Recently disabled, long term diseases, physical and mental limitations </w:t>
+            </w:r>
+          </w:p>
+        </w:tc>
+      </w:tr>
+      <w:tr>
+        <w:trPr>
+          <w:cnfStyle w:val="000000100000" w:firstRow="0" w:lastRow="0" w:firstColumn="0" w:lastColumn="0" w:oddVBand="0" w:evenVBand="0" w:oddHBand="1" w:evenHBand="0" w:firstRowFirstColumn="0" w:firstRowLastColumn="0" w:lastRowFirstColumn="0" w:lastRowLastColumn="0"/>
+        </w:trPr>
+        <w:tc>
+          <w:tcPr>
+            <w:cnfStyle w:val="001000000000" w:firstRow="0" w:lastRow="0" w:firstColumn="1" w:lastColumn="0" w:oddVBand="0" w:evenVBand="0" w:oddHBand="0" w:evenHBand="0" w:firstRowFirstColumn="0" w:firstRowLastColumn="0" w:lastRowFirstColumn="0" w:lastRowLastColumn="0"/>
+            <w:tcW w:w="4675" w:type="dxa"/>
+          </w:tcPr>
+          <w:p>
+            <w:pPr>
+              <w:rPr>
+                <w:sz w:val="24"/>
+                <w:szCs w:val="24"/>
+              </w:rPr>
+            </w:pPr>
+            <w:r>
+              <w:rPr>
+                <w:sz w:val="24"/>
+                <w:szCs w:val="24"/>
+              </w:rPr>
+              <w:t>Summary</w:t>
+            </w:r>
+          </w:p>
+        </w:tc>
+        <w:tc>
+          <w:tcPr>
+            <w:tcW w:w="4675" w:type="dxa"/>
+          </w:tcPr>
+          <w:p>
+            <w:pPr>
+              <w:cnfStyle w:val="000000100000" w:firstRow="0" w:lastRow="0" w:firstColumn="0" w:lastColumn="0" w:oddVBand="0" w:evenVBand="0" w:oddHBand="1" w:evenHBand="0" w:firstRowFirstColumn="0" w:firstRowLastColumn="0" w:lastRowFirstColumn="0" w:lastRowLastColumn="0"/>
+              <w:rPr>
+                <w:sz w:val="24"/>
+                <w:szCs w:val="24"/>
+              </w:rPr>
+            </w:pPr>
+            <w:r>
+              <w:rPr>
+                <w:sz w:val="24"/>
+                <w:szCs w:val="24"/>
+              </w:rPr>
+              <w:t xml:space="preserve">Usually comes to hospital for treatment of </w:t>
+            </w:r>
+            <w:r>
+              <w:rPr>
+                <w:sz w:val="24"/>
+                <w:szCs w:val="24"/>
+              </w:rPr>
+              <w:t xml:space="preserve">fatal accidents and elderly diseases such as </w:t>
+            </w:r>
+            <w:r>
+              <w:rPr>
+                <w:sz w:val="24"/>
+                <w:szCs w:val="24"/>
+              </w:rPr>
+              <w:t>chronic</w:t>
+            </w:r>
+            <w:r>
+              <w:rPr>
+                <w:sz w:val="24"/>
+                <w:szCs w:val="24"/>
+              </w:rPr>
+              <w:t xml:space="preserve"> obstructive pulmonary disease</w:t>
+            </w:r>
+            <w:r>
+              <w:rPr>
+                <w:sz w:val="24"/>
+                <w:szCs w:val="24"/>
+              </w:rPr>
+              <w:t>.</w:t>
+            </w:r>
           </w:p>
         </w:tc>
       </w:tr>
@@ -1088,7 +1481,6 @@
         <w:pStyle w:val="Heading2"/>
       </w:pPr>
       <w:r>
-        <w:lastRenderedPageBreak/>
         <w:t>LAHIRU</w:t>
       </w:r>
     </w:p>
@@ -1801,12 +2193,6 @@
         </w:tc>
       </w:tr>
     </w:tbl>
-    <w:p/>
-    <w:p>
-      <w:pPr>
-        <w:pStyle w:val="Heading2"/>
-      </w:pPr>
-    </w:p>
     <w:p>
       <w:pPr>
         <w:rPr>
@@ -1816,19 +2202,6 @@
           <w:szCs w:val="26"/>
         </w:rPr>
       </w:pPr>
-    </w:p>
-    <w:p>
-      <w:pPr>
-        <w:rPr>
-          <w:rFonts w:asciiTheme="majorHAnsi" w:eastAsiaTheme="majorEastAsia" w:hAnsiTheme="majorHAnsi" w:cstheme="majorBidi"/>
-          <w:b/>
-          <w:color w:val="7F7F7F" w:themeColor="text1" w:themeTint="80"/>
-          <w:szCs w:val="26"/>
-        </w:rPr>
-      </w:pPr>
-      <w:r>
-        <w:br w:type="page"/>
-      </w:r>
     </w:p>
     <w:p>
       <w:pPr>
@@ -2955,8 +3328,6 @@
           <w:szCs w:val="26"/>
         </w:rPr>
       </w:pPr>
-      <w:bookmarkStart w:id="0" w:name="_GoBack"/>
-      <w:bookmarkEnd w:id="0"/>
     </w:p>
     <w:p>
       <w:pPr>
@@ -3334,13 +3705,119 @@
         </w:tc>
       </w:tr>
     </w:tbl>
+    <w:p/>
+    <w:p>
+      <w:r>
+        <w:br w:type="page"/>
+      </w:r>
+    </w:p>
     <w:p>
       <w:pPr>
-        <w:pStyle w:val="Heading2"/>
+        <w:rPr>
+          <w:vertAlign w:val="superscript"/>
+        </w:rPr>
       </w:pPr>
+      <w:r>
+        <w:lastRenderedPageBreak/>
+        <w:t xml:space="preserve">References </w:t>
+      </w:r>
+      <w:r>
+        <w:rPr>
+          <w:vertAlign w:val="superscript"/>
+        </w:rPr>
+        <w:t>(</w:t>
+      </w:r>
+      <w:r>
+        <w:rPr>
+          <w:vertAlign w:val="superscript"/>
+        </w:rPr>
+        <w:t>add links</w:t>
+      </w:r>
+      <w:r>
+        <w:rPr>
+          <w:vertAlign w:val="superscript"/>
+        </w:rPr>
+        <w:t xml:space="preserve"> for</w:t>
+      </w:r>
+      <w:r>
+        <w:rPr>
+          <w:vertAlign w:val="superscript"/>
+        </w:rPr>
+        <w:t xml:space="preserve"> citation</w:t>
+      </w:r>
+      <w:r>
+        <w:rPr>
+          <w:vertAlign w:val="superscript"/>
+        </w:rPr>
+        <w:t xml:space="preserve"> and proof</w:t>
+      </w:r>
+      <w:r>
+        <w:rPr>
+          <w:vertAlign w:val="superscript"/>
+        </w:rPr>
+        <w:t>)</w:t>
+      </w:r>
+      <w:bookmarkStart w:id="0" w:name="_GoBack"/>
+      <w:bookmarkEnd w:id="0"/>
     </w:p>
+    <w:p/>
+    <w:p>
+      <w:pPr>
+        <w:rPr>
+          <w:sz w:val="24"/>
+          <w:szCs w:val="24"/>
+        </w:rPr>
+      </w:pPr>
+      <w:hyperlink r:id="rId7" w:history="1">
+        <w:r>
+          <w:rPr>
+            <w:rStyle w:val="Hyperlink"/>
+            <w:sz w:val="24"/>
+            <w:szCs w:val="24"/>
+          </w:rPr>
+          <w:t>https://sljm.sljol.info/articles/10.4038/sljm.v28i1.102/galley/129/download/</w:t>
+        </w:r>
+      </w:hyperlink>
+    </w:p>
+    <w:p>
+      <w:pPr>
+        <w:rPr>
+          <w:sz w:val="24"/>
+          <w:szCs w:val="24"/>
+        </w:rPr>
+      </w:pPr>
+      <w:hyperlink r:id="rId8" w:history="1">
+        <w:r>
+          <w:rPr>
+            <w:rStyle w:val="Hyperlink"/>
+            <w:sz w:val="24"/>
+            <w:szCs w:val="24"/>
+          </w:rPr>
+          <w:t>http://www.statistics.gov.lk/Gender%20Statistics/Tables/Population/T01.pdf</w:t>
+        </w:r>
+      </w:hyperlink>
+    </w:p>
+    <w:p>
+      <w:pPr>
+        <w:rPr>
+          <w:sz w:val="24"/>
+          <w:szCs w:val="24"/>
+        </w:rPr>
+      </w:pPr>
+      <w:hyperlink r:id="rId9" w:history="1">
+        <w:r>
+          <w:rPr>
+            <w:rStyle w:val="Hyperlink"/>
+            <w:sz w:val="24"/>
+            <w:szCs w:val="24"/>
+          </w:rPr>
+          <w:t>https://doi.org/10.1080/17538157.2016.1269109</w:t>
+        </w:r>
+      </w:hyperlink>
+    </w:p>
+    <w:p/>
     <w:sectPr>
-      <w:footerReference w:type="default" r:id="rId7"/>
+      <w:footerReference w:type="default" r:id="rId10"/>
       <w:pgSz w:w="12240" w:h="15840"/>
       <w:pgMar w:top="720" w:right="1440" w:bottom="1800" w:left="1440" w:header="720" w:footer="720" w:gutter="0"/>
       <w:cols w:space="720"/>
@@ -4419,7 +4896,6 @@
   <w:style w:type="character" w:default="1" w:styleId="DefaultParagraphFont">
     <w:name w:val="Default Paragraph Font"/>
     <w:uiPriority w:val="1"/>
-    <w:semiHidden/>
     <w:unhideWhenUsed/>
   </w:style>
   <w:style w:type="table" w:default="1" w:styleId="TableNormal">
@@ -4737,7 +5213,6 @@
     <w:name w:val="Emphasis"/>
     <w:basedOn w:val="DefaultParagraphFont"/>
     <w:uiPriority w:val="20"/>
-    <w:semiHidden/>
     <w:unhideWhenUsed/>
     <w:qFormat/>
     <w:rPr>
@@ -4968,6 +5443,18 @@
         <w:shd w:val="clear" w:color="auto" w:fill="F2F2F2" w:themeFill="background1" w:themeFillShade="F2"/>
       </w:tcPr>
     </w:tblStylePr>
+  </w:style>
+  <w:style w:type="character" w:styleId="UnresolvedMention">
+    <w:name w:val="Unresolved Mention"/>
+    <w:basedOn w:val="DefaultParagraphFont"/>
+    <w:uiPriority w:val="99"/>
+    <w:semiHidden/>
+    <w:unhideWhenUsed/>
+    <w:rsid w:val="00903EAE"/>
+    <w:rPr>
+      <w:color w:val="605E5C"/>
+      <w:shd w:val="clear" w:color="auto" w:fill="E1DFDD"/>
+    </w:rPr>
   </w:style>
 </w:styles>
 </file>

</xml_diff>